<commit_message>
little work done on sql commands
</commit_message>
<xml_diff>
--- a/RelationalModel.docx
+++ b/RelationalModel.docx
@@ -1,6 +1,6 @@
 
 <file path=word/document.xml><?xml version="1.0" encoding="utf-8"?>
-<w:document xmlns:wpc="http://schemas.microsoft.com/office/word/2010/wordprocessingCanvas" xmlns:mo="http://schemas.microsoft.com/office/mac/office/2008/main" xmlns:mc="http://schemas.openxmlformats.org/markup-compatibility/2006" xmlns:mv="urn:schemas-microsoft-com:mac:vml" xmlns:o="urn:schemas-microsoft-com:office:office" xmlns:r="http://schemas.openxmlformats.org/officeDocument/2006/relationships" xmlns:m="http://schemas.openxmlformats.org/officeDocument/2006/math" xmlns:v="urn:schemas-microsoft-com:vml" xmlns:wp14="http://schemas.microsoft.com/office/word/2010/wordprocessingDrawing" xmlns:wp="http://schemas.openxmlformats.org/drawingml/2006/wordprocessingDrawing" xmlns:w10="urn:schemas-microsoft-com:office:word" xmlns:w="http://schemas.openxmlformats.org/wordprocessingml/2006/main" xmlns:w14="http://schemas.microsoft.com/office/word/2010/wordml" xmlns:w15="http://schemas.microsoft.com/office/word/2012/wordml" xmlns:wpg="http://schemas.microsoft.com/office/word/2010/wordprocessingGroup" xmlns:wpi="http://schemas.microsoft.com/office/word/2010/wordprocessingInk" xmlns:wne="http://schemas.microsoft.com/office/word/2006/wordml" xmlns:wps="http://schemas.microsoft.com/office/word/2010/wordprocessingShape" mc:Ignorable="w14 w15 wp14">
+<w:document xmlns:wpc="http://schemas.microsoft.com/office/word/2010/wordprocessingCanvas" xmlns:cx="http://schemas.microsoft.com/office/drawing/2014/chartex" xmlns:cx1="http://schemas.microsoft.com/office/drawing/2015/9/8/chartex" xmlns:cx2="http://schemas.microsoft.com/office/drawing/2015/10/21/chartex" xmlns:mc="http://schemas.openxmlformats.org/markup-compatibility/2006" xmlns:o="urn:schemas-microsoft-com:office:office" xmlns:r="http://schemas.openxmlformats.org/officeDocument/2006/relationships" xmlns:m="http://schemas.openxmlformats.org/officeDocument/2006/math" xmlns:v="urn:schemas-microsoft-com:vml" xmlns:wp14="http://schemas.microsoft.com/office/word/2010/wordprocessingDrawing" xmlns:wp="http://schemas.openxmlformats.org/drawingml/2006/wordprocessingDrawing" xmlns:w10="urn:schemas-microsoft-com:office:word" xmlns:w="http://schemas.openxmlformats.org/wordprocessingml/2006/main" xmlns:w14="http://schemas.microsoft.com/office/word/2010/wordml" xmlns:w15="http://schemas.microsoft.com/office/word/2012/wordml" xmlns:w16se="http://schemas.microsoft.com/office/word/2015/wordml/symex" xmlns:wpg="http://schemas.microsoft.com/office/word/2010/wordprocessingGroup" xmlns:wpi="http://schemas.microsoft.com/office/word/2010/wordprocessingInk" xmlns:wne="http://schemas.microsoft.com/office/word/2006/wordml" xmlns:wps="http://schemas.microsoft.com/office/word/2010/wordprocessingShape" mc:Ignorable="w14 w15 w16se wp14">
   <w:body>
     <w:p>
       <w:pPr>
@@ -9,6 +9,7 @@
           <w:sz w:val="22"/>
         </w:rPr>
       </w:pPr>
+      <w:proofErr w:type="spellStart"/>
       <w:r>
         <w:rPr>
           <w:rFonts w:ascii="Courier New" w:hAnsi="Courier New" w:cs="Courier New"/>
@@ -16,6 +17,7 @@
         </w:rPr>
         <w:t>HealthcareProvider</w:t>
       </w:r>
+      <w:proofErr w:type="spellEnd"/>
       <w:r>
         <w:rPr>
           <w:rFonts w:ascii="Courier New" w:hAnsi="Courier New" w:cs="Courier New"/>
@@ -43,7 +45,39 @@
           <w:rFonts w:ascii="Courier New" w:hAnsi="Courier New" w:cs="Courier New"/>
           <w:sz w:val="22"/>
         </w:rPr>
-        <w:t>, first_name, last_name, title, location)</w:t>
+        <w:t xml:space="preserve">, </w:t>
+      </w:r>
+      <w:proofErr w:type="spellStart"/>
+      <w:r>
+        <w:rPr>
+          <w:rFonts w:ascii="Courier New" w:hAnsi="Courier New" w:cs="Courier New"/>
+          <w:sz w:val="22"/>
+        </w:rPr>
+        <w:t>first_name</w:t>
+      </w:r>
+      <w:proofErr w:type="spellEnd"/>
+      <w:r>
+        <w:rPr>
+          <w:rFonts w:ascii="Courier New" w:hAnsi="Courier New" w:cs="Courier New"/>
+          <w:sz w:val="22"/>
+        </w:rPr>
+        <w:t xml:space="preserve">, </w:t>
+      </w:r>
+      <w:proofErr w:type="spellStart"/>
+      <w:r>
+        <w:rPr>
+          <w:rFonts w:ascii="Courier New" w:hAnsi="Courier New" w:cs="Courier New"/>
+          <w:sz w:val="22"/>
+        </w:rPr>
+        <w:t>last_name</w:t>
+      </w:r>
+      <w:proofErr w:type="spellEnd"/>
+      <w:r>
+        <w:rPr>
+          <w:rFonts w:ascii="Courier New" w:hAnsi="Courier New" w:cs="Courier New"/>
+          <w:sz w:val="22"/>
+        </w:rPr>
+        <w:t>, title, location)</w:t>
       </w:r>
     </w:p>
     <w:p>
@@ -104,37 +138,30 @@
           <w:sz w:val="22"/>
         </w:rPr>
         <w:t>, name, type, x_coord, y_coord, floor)</w:t>
-      </w:r>
-    </w:p>
-    <w:p>
-      <w:pPr>
-        <w:rPr>
-          <w:rFonts w:ascii="Courier New" w:hAnsi="Courier New" w:cs="Courier New"/>
-          <w:sz w:val="22"/>
-        </w:rPr>
-      </w:pPr>
-      <w:r>
-        <w:rPr>
-          <w:rFonts w:ascii="Courier New" w:hAnsi="Courier New" w:cs="Courier New"/>
-          <w:sz w:val="22"/>
-        </w:rPr>
-        <w:t>Floor (</w:t>
-      </w:r>
-      <w:r>
-        <w:rPr>
-          <w:rFonts w:ascii="Courier New" w:hAnsi="Courier New" w:cs="Courier New"/>
-          <w:sz w:val="22"/>
-        </w:rPr>
-        <w:t>name, bu</w:t>
       </w:r>
       <w:bookmarkStart w:id="0" w:name="_GoBack"/>
       <w:bookmarkEnd w:id="0"/>
-      <w:r>
-        <w:rPr>
-          <w:rFonts w:ascii="Courier New" w:hAnsi="Courier New" w:cs="Courier New"/>
-          <w:sz w:val="22"/>
-        </w:rPr>
-        <w:t>ilding)</w:t>
+    </w:p>
+    <w:p>
+      <w:pPr>
+        <w:rPr>
+          <w:rFonts w:ascii="Courier New" w:hAnsi="Courier New" w:cs="Courier New"/>
+          <w:sz w:val="22"/>
+        </w:rPr>
+      </w:pPr>
+      <w:r>
+        <w:rPr>
+          <w:rFonts w:ascii="Courier New" w:hAnsi="Courier New" w:cs="Courier New"/>
+          <w:sz w:val="22"/>
+        </w:rPr>
+        <w:t>Floor (</w:t>
+      </w:r>
+      <w:r>
+        <w:rPr>
+          <w:rFonts w:ascii="Courier New" w:hAnsi="Courier New" w:cs="Courier New"/>
+          <w:sz w:val="22"/>
+        </w:rPr>
+        <w:t>name, building)</w:t>
       </w:r>
     </w:p>
     <w:p>
@@ -151,6 +178,178 @@
         </w:rPr>
         <w:t>Path (start, end)</w:t>
       </w:r>
+    </w:p>
+    <w:p>
+      <w:pPr>
+        <w:rPr>
+          <w:rFonts w:ascii="Courier New" w:hAnsi="Courier New" w:cs="Courier New"/>
+          <w:sz w:val="22"/>
+        </w:rPr>
+      </w:pPr>
+    </w:p>
+    <w:p>
+      <w:pPr>
+        <w:rPr>
+          <w:rFonts w:ascii="Courier New" w:hAnsi="Courier New" w:cs="Courier New"/>
+          <w:sz w:val="22"/>
+        </w:rPr>
+      </w:pPr>
+    </w:p>
+    <w:p>
+      <w:pPr>
+        <w:rPr>
+          <w:rFonts w:ascii="Courier New" w:hAnsi="Courier New" w:cs="Courier New"/>
+          <w:sz w:val="22"/>
+        </w:rPr>
+      </w:pPr>
+    </w:p>
+    <w:p>
+      <w:pPr>
+        <w:rPr>
+          <w:rFonts w:ascii="Courier New" w:hAnsi="Courier New" w:cs="Courier New"/>
+          <w:sz w:val="22"/>
+        </w:rPr>
+      </w:pPr>
+    </w:p>
+    <w:p>
+      <w:pPr>
+        <w:rPr>
+          <w:rFonts w:ascii="Courier New" w:hAnsi="Courier New" w:cs="Courier New"/>
+          <w:sz w:val="22"/>
+        </w:rPr>
+      </w:pPr>
+    </w:p>
+    <w:p>
+      <w:pPr>
+        <w:rPr>
+          <w:rFonts w:ascii="Courier New" w:hAnsi="Courier New" w:cs="Courier New"/>
+          <w:sz w:val="22"/>
+        </w:rPr>
+      </w:pPr>
+      <w:r>
+        <w:rPr>
+          <w:rFonts w:ascii="Courier New" w:hAnsi="Courier New" w:cs="Courier New"/>
+          <w:sz w:val="22"/>
+        </w:rPr>
+        <w:t>MedicalTitles</w:t>
+      </w:r>
+      <w:r>
+        <w:rPr>
+          <w:rFonts w:ascii="Courier New" w:hAnsi="Courier New" w:cs="Courier New"/>
+          <w:sz w:val="22"/>
+        </w:rPr>
+        <w:t xml:space="preserve"> (</w:t>
+      </w:r>
+      <w:r>
+        <w:rPr>
+          <w:rFonts w:ascii="Courier New" w:hAnsi="Courier New" w:cs="Courier New"/>
+          <w:sz w:val="22"/>
+          <w:u w:val="single"/>
+        </w:rPr>
+        <w:t>acronym</w:t>
+      </w:r>
+      <w:r>
+        <w:rPr>
+          <w:rFonts w:ascii="Courier New" w:hAnsi="Courier New" w:cs="Courier New"/>
+          <w:sz w:val="22"/>
+        </w:rPr>
+        <w:t xml:space="preserve">, </w:t>
+      </w:r>
+      <w:r>
+        <w:rPr>
+          <w:rFonts w:ascii="Courier New" w:hAnsi="Courier New" w:cs="Courier New"/>
+          <w:sz w:val="22"/>
+        </w:rPr>
+        <w:t>titleName</w:t>
+      </w:r>
+      <w:r>
+        <w:rPr>
+          <w:rFonts w:ascii="Courier New" w:hAnsi="Courier New" w:cs="Courier New"/>
+          <w:sz w:val="22"/>
+        </w:rPr>
+        <w:t>)</w:t>
+      </w:r>
+    </w:p>
+    <w:p>
+      <w:pPr>
+        <w:rPr>
+          <w:rFonts w:ascii="Courier New" w:hAnsi="Courier New" w:cs="Courier New"/>
+          <w:sz w:val="22"/>
+        </w:rPr>
+      </w:pPr>
+      <w:proofErr w:type="gramStart"/>
+      <w:r>
+        <w:rPr>
+          <w:rFonts w:ascii="Courier New" w:hAnsi="Courier New" w:cs="Courier New"/>
+          <w:sz w:val="22"/>
+        </w:rPr>
+        <w:t>Floors(</w:t>
+      </w:r>
+      <w:proofErr w:type="spellStart"/>
+      <w:proofErr w:type="gramEnd"/>
+      <w:r>
+        <w:rPr>
+          <w:rFonts w:ascii="Courier New" w:hAnsi="Courier New" w:cs="Courier New"/>
+          <w:sz w:val="22"/>
+        </w:rPr>
+        <w:t>floorName</w:t>
+      </w:r>
+      <w:proofErr w:type="spellEnd"/>
+      <w:r>
+        <w:rPr>
+          <w:rFonts w:ascii="Courier New" w:hAnsi="Courier New" w:cs="Courier New"/>
+          <w:sz w:val="22"/>
+        </w:rPr>
+        <w:t>, building) UNIQUE(</w:t>
+      </w:r>
+      <w:proofErr w:type="spellStart"/>
+      <w:r>
+        <w:rPr>
+          <w:rFonts w:ascii="Courier New" w:hAnsi="Courier New" w:cs="Courier New"/>
+          <w:sz w:val="22"/>
+        </w:rPr>
+        <w:t>floorName</w:t>
+      </w:r>
+      <w:proofErr w:type="spellEnd"/>
+      <w:r>
+        <w:rPr>
+          <w:rFonts w:ascii="Courier New" w:hAnsi="Courier New" w:cs="Courier New"/>
+          <w:sz w:val="22"/>
+        </w:rPr>
+        <w:t>, building)</w:t>
+      </w:r>
+    </w:p>
+    <w:p>
+      <w:pPr>
+        <w:rPr>
+          <w:rFonts w:ascii="Courier New" w:hAnsi="Courier New" w:cs="Courier New"/>
+          <w:sz w:val="22"/>
+        </w:rPr>
+      </w:pPr>
+    </w:p>
+    <w:p>
+      <w:pPr>
+        <w:rPr>
+          <w:rFonts w:ascii="Courier New" w:hAnsi="Courier New" w:cs="Courier New"/>
+          <w:sz w:val="22"/>
+        </w:rPr>
+      </w:pPr>
+    </w:p>
+    <w:p>
+      <w:pPr>
+        <w:rPr>
+          <w:rFonts w:ascii="Courier New" w:hAnsi="Courier New" w:cs="Courier New"/>
+          <w:sz w:val="22"/>
+        </w:rPr>
+      </w:pPr>
+    </w:p>
+    <w:p>
+      <w:pPr>
+        <w:rPr>
+          <w:rFonts w:ascii="Courier New" w:hAnsi="Courier New" w:cs="Courier New"/>
+          <w:sz w:val="22"/>
+        </w:rPr>
+      </w:pPr>
     </w:p>
     <w:sectPr>
       <w:pgSz w:w="12240" w:h="15840"/>
@@ -163,7 +362,7 @@
 </file>
 
 <file path=word/styles.xml><?xml version="1.0" encoding="utf-8"?>
-<w:styles xmlns:mc="http://schemas.openxmlformats.org/markup-compatibility/2006" xmlns:r="http://schemas.openxmlformats.org/officeDocument/2006/relationships" xmlns:w="http://schemas.openxmlformats.org/wordprocessingml/2006/main" xmlns:w14="http://schemas.microsoft.com/office/word/2010/wordml" xmlns:w15="http://schemas.microsoft.com/office/word/2012/wordml" mc:Ignorable="w14 w15">
+<w:styles xmlns:mc="http://schemas.openxmlformats.org/markup-compatibility/2006" xmlns:r="http://schemas.openxmlformats.org/officeDocument/2006/relationships" xmlns:w="http://schemas.openxmlformats.org/wordprocessingml/2006/main" xmlns:w14="http://schemas.microsoft.com/office/word/2010/wordml" xmlns:w15="http://schemas.microsoft.com/office/word/2012/wordml" xmlns:w16se="http://schemas.microsoft.com/office/word/2015/wordml/symex" mc:Ignorable="w14 w15 w16se">
   <w:docDefaults>
     <w:rPrDefault>
       <w:rPr>
@@ -175,7 +374,7 @@
     </w:rPrDefault>
     <w:pPrDefault/>
   </w:docDefaults>
-  <w:latentStyles w:defLockedState="0" w:defUIPriority="99" w:defSemiHidden="0" w:defUnhideWhenUsed="0" w:defQFormat="0" w:count="380">
+  <w:latentStyles w:defLockedState="0" w:defUIPriority="99" w:defSemiHidden="0" w:defUnhideWhenUsed="0" w:defQFormat="0" w:count="373">
     <w:lsdException w:name="Normal" w:uiPriority="0" w:qFormat="1"/>
     <w:lsdException w:name="heading 1" w:uiPriority="9" w:qFormat="1"/>
     <w:lsdException w:name="heading 2" w:semiHidden="1" w:uiPriority="9" w:unhideWhenUsed="1" w:qFormat="1"/>
@@ -332,15 +531,6 @@
     <w:lsdException w:name="Balloon Text" w:semiHidden="1" w:unhideWhenUsed="1"/>
     <w:lsdException w:name="Table Grid" w:uiPriority="39"/>
     <w:lsdException w:name="Table Theme" w:semiHidden="1" w:unhideWhenUsed="1"/>
-    <w:lsdException w:name="Note Level 1" w:semiHidden="1" w:unhideWhenUsed="1"/>
-    <w:lsdException w:name="Note Level 2" w:semiHidden="1" w:unhideWhenUsed="1"/>
-    <w:lsdException w:name="Note Level 3" w:semiHidden="1" w:unhideWhenUsed="1"/>
-    <w:lsdException w:name="Note Level 4" w:semiHidden="1" w:unhideWhenUsed="1"/>
-    <w:lsdException w:name="Note Level 5" w:semiHidden="1" w:unhideWhenUsed="1"/>
-    <w:lsdException w:name="Note Level 6" w:semiHidden="1" w:unhideWhenUsed="1"/>
-    <w:lsdException w:name="Note Level 7" w:semiHidden="1" w:unhideWhenUsed="1"/>
-    <w:lsdException w:name="Note Level 8" w:semiHidden="1" w:unhideWhenUsed="1"/>
-    <w:lsdException w:name="Note Level 9" w:semiHidden="1" w:unhideWhenUsed="1"/>
     <w:lsdException w:name="Placeholder Text" w:semiHidden="1"/>
     <w:lsdException w:name="No Spacing" w:uiPriority="1" w:qFormat="1"/>
     <w:lsdException w:name="Light Shading" w:uiPriority="60"/>

</xml_diff>